<commit_message>
Optymalizacja usuwania ciszy i naprawy - delete_sm_fast.py z raportowaniem i dialog wyboru plików
</commit_message>
<xml_diff>
--- a/32.Momenty-bezwladnosci/text/Momenty bezwładności figur płaskich_sentences_post_social_media.docx
+++ b/32.Momenty-bezwladnosci/text/Momenty bezwładności figur płaskich_sentences_post_social_media.docx
@@ -16,7 +16,7 @@
         <w:jc w:val="center"/>
       </w:pPr>
       <w:r>
-        <w:t>Data utworzenia: 2025-08-01 22:18:04</w:t>
+        <w:t>Data utworzenia: 2025-08-04 22:36:19</w:t>
       </w:r>
     </w:p>
     <w:p>
@@ -37,7 +37,7 @@
         <w:rPr>
           <w:rFonts w:ascii="Calibri" w:hAnsi="Calibri"/>
         </w:rPr>
-        <w:t xml:space="preserve">Opanuj sztukę obliczania środka ciężkości i momentów bezwładności!  Zobacz, jak dzielić skomplikowane figury na proste kształty i obliczać dla nich środki ciężkości, korzystając z tabel i kalkulatora! </w:t>
+        <w:t>Zanurz się w fascynujący świat matematyki z naszym najnowszym wideo!  Dowiedz się, jak obliczyć środek ciężkości i momenty bezwładności dla skomplikowanych figur geometrycznych. Idealne dla studentów i profesjonalistów inżynierii!  #ZrozumMatematykę #Inżynieria</w:t>
       </w:r>
     </w:p>
     <w:p>
@@ -52,7 +52,7 @@
         <w:rPr>
           <w:rFonts w:ascii="Calibri" w:hAnsi="Calibri"/>
         </w:rPr>
-        <w:t>[PIN] #środekciężkości [PIN] #momentbezwładności [PIN] #nauka</w:t>
+        <w:t>[PIN] #ZrozumMatematykę [TOOLS] #Inżynieria</w:t>
       </w:r>
     </w:p>
     <w:p>
@@ -73,7 +73,7 @@
         <w:rPr>
           <w:rFonts w:ascii="Calibri" w:hAnsi="Calibri"/>
         </w:rPr>
-        <w:t xml:space="preserve">Master the art of calculating the center of gravity and moments of inertia!  See how to divide complex figures into simple shapes and calculate their centers of gravity using tables and a calculator! </w:t>
+        <w:t>Dive into the fascinating world of mathematics with our latest video!  Learn how to calculate the center of gravity and moments of inertia for complex geometric figures. Perfect for engineering students and professionals!  #UnderstandMaths #Engineering</w:t>
       </w:r>
     </w:p>
     <w:p>
@@ -88,7 +88,7 @@
         <w:rPr>
           <w:rFonts w:ascii="Calibri" w:hAnsi="Calibri"/>
         </w:rPr>
-        <w:t>[PIN] #centerofgravity [PIN] #momentofinertia [PIN] #learning</w:t>
+        <w:t>[PIN] #UnderstandMaths [TOOLS] #Engineering</w:t>
       </w:r>
     </w:p>
     <w:p>
@@ -116,7 +116,7 @@
         <w:rPr>
           <w:rFonts w:ascii="Calibri" w:hAnsi="Calibri"/>
         </w:rPr>
-        <w:t>obliczanie środka ciężkości, obliczanie momentów bezwładności</w:t>
+        <w:t>matematyka, inżynieria</w:t>
       </w:r>
     </w:p>
     <w:p>

</xml_diff>